<commit_message>
update: Lưu đồ băng tải, cấu hình AL1100
</commit_message>
<xml_diff>
--- a/Image_Processing/Document/REMAKE_BÁO CÁO XLA.docx
+++ b/Image_Processing/Document/REMAKE_BÁO CÁO XLA.docx
@@ -679,7 +679,7 @@
           <w:noProof/>
         </w:rPr>
         <w:drawing>
-          <wp:inline distT="0" distB="0" distL="0" distR="0" wp14:anchorId="7564D5D5" wp14:editId="484537DE">
+          <wp:inline distT="0" distB="0" distL="0" distR="0" wp14:anchorId="7564D5D5" wp14:editId="585ADF87">
             <wp:extent cx="3699510" cy="2134333"/>
             <wp:effectExtent l="0" t="0" r="0" b="0"/>
             <wp:docPr id="742195173" name="Picture 2"/>
@@ -18706,6 +18706,944 @@
     </w:p>
     <w:p>
       <w:pPr>
+        <w:rPr>
+          <w:rFonts w:ascii="Times New Roman" w:hAnsi="Times New Roman" w:cs="Times New Roman"/>
+          <w:sz w:val="26"/>
+          <w:szCs w:val="26"/>
+        </w:rPr>
+      </w:pPr>
+      <w:r>
+        <w:rPr>
+          <w:rFonts w:ascii="Times New Roman" w:hAnsi="Times New Roman" w:cs="Times New Roman"/>
+          <w:sz w:val="26"/>
+          <w:szCs w:val="26"/>
+        </w:rPr>
+        <w:br w:type="page"/>
+      </w:r>
+    </w:p>
+    <w:p>
+      <w:pPr>
+        <w:pStyle w:val="ListParagraph"/>
+        <w:numPr>
+          <w:ilvl w:val="0"/>
+          <w:numId w:val="32"/>
+        </w:numPr>
+        <w:rPr>
+          <w:rFonts w:ascii="Times New Roman" w:hAnsi="Times New Roman" w:cs="Times New Roman"/>
+          <w:sz w:val="26"/>
+          <w:szCs w:val="26"/>
+        </w:rPr>
+      </w:pPr>
+      <w:r>
+        <w:rPr>
+          <w:rFonts w:ascii="Times New Roman" w:hAnsi="Times New Roman" w:cs="Times New Roman"/>
+          <w:sz w:val="26"/>
+          <w:szCs w:val="26"/>
+        </w:rPr>
+        <w:lastRenderedPageBreak/>
+        <w:t xml:space="preserve">Phần điều khiển băng tải và lấy dữ liệu từ cảm biến. </w:t>
+      </w:r>
+    </w:p>
+    <w:p>
+      <w:pPr>
+        <w:ind w:left="1440"/>
+        <w:rPr>
+          <w:rFonts w:ascii="Times New Roman" w:hAnsi="Times New Roman" w:cs="Times New Roman"/>
+          <w:sz w:val="26"/>
+          <w:szCs w:val="26"/>
+        </w:rPr>
+      </w:pPr>
+    </w:p>
+    <w:p>
+      <w:pPr>
+        <w:pStyle w:val="ListParagraph"/>
+        <w:numPr>
+          <w:ilvl w:val="0"/>
+          <w:numId w:val="30"/>
+        </w:numPr>
+        <w:rPr>
+          <w:rFonts w:ascii="Times New Roman" w:hAnsi="Times New Roman" w:cs="Times New Roman"/>
+          <w:sz w:val="26"/>
+          <w:szCs w:val="26"/>
+        </w:rPr>
+      </w:pPr>
+      <w:r>
+        <w:rPr>
+          <w:rFonts w:ascii="Times New Roman" w:hAnsi="Times New Roman" w:cs="Times New Roman"/>
+          <w:sz w:val="26"/>
+          <w:szCs w:val="26"/>
+        </w:rPr>
+        <w:t>Sơ đồ kết nối.</w:t>
+      </w:r>
+    </w:p>
+    <w:p>
+      <w:pPr>
+        <w:pStyle w:val="ListParagraph"/>
+        <w:rPr>
+          <w:rFonts w:ascii="Times New Roman" w:hAnsi="Times New Roman" w:cs="Times New Roman"/>
+          <w:sz w:val="26"/>
+          <w:szCs w:val="26"/>
+        </w:rPr>
+      </w:pPr>
+      <w:r>
+        <w:rPr>
+          <w:noProof/>
+        </w:rPr>
+        <w:t>Có file riêng trên `zalo</w:t>
+      </w:r>
+    </w:p>
+    <w:p>
+      <w:pPr>
+        <w:rPr>
+          <w:rFonts w:ascii="Times New Roman" w:hAnsi="Times New Roman" w:cs="Times New Roman"/>
+          <w:sz w:val="26"/>
+          <w:szCs w:val="26"/>
+        </w:rPr>
+      </w:pPr>
+      <w:r>
+        <w:rPr>
+          <w:rFonts w:ascii="Times New Roman" w:hAnsi="Times New Roman" w:cs="Times New Roman"/>
+          <w:sz w:val="26"/>
+          <w:szCs w:val="26"/>
+        </w:rPr>
+        <w:t>Thiết bị bao gồm</w:t>
+      </w:r>
+      <w:r>
+        <w:rPr>
+          <w:rFonts w:ascii="Times New Roman" w:hAnsi="Times New Roman" w:cs="Times New Roman"/>
+          <w:sz w:val="26"/>
+          <w:szCs w:val="26"/>
+        </w:rPr>
+        <w:t>:</w:t>
+      </w:r>
+    </w:p>
+    <w:p>
+      <w:pPr>
+        <w:pStyle w:val="ListParagraph"/>
+        <w:numPr>
+          <w:ilvl w:val="0"/>
+          <w:numId w:val="27"/>
+        </w:numPr>
+        <w:rPr>
+          <w:rFonts w:ascii="Times New Roman" w:hAnsi="Times New Roman" w:cs="Times New Roman"/>
+          <w:sz w:val="26"/>
+          <w:szCs w:val="26"/>
+        </w:rPr>
+      </w:pPr>
+      <w:r>
+        <w:rPr>
+          <w:rFonts w:ascii="Times New Roman" w:hAnsi="Times New Roman" w:cs="Times New Roman"/>
+          <w:sz w:val="26"/>
+          <w:szCs w:val="26"/>
+        </w:rPr>
+        <w:t>Module USART</w:t>
+      </w:r>
+    </w:p>
+    <w:p>
+      <w:pPr>
+        <w:pStyle w:val="ListParagraph"/>
+        <w:numPr>
+          <w:ilvl w:val="0"/>
+          <w:numId w:val="27"/>
+        </w:numPr>
+        <w:rPr>
+          <w:rFonts w:ascii="Times New Roman" w:hAnsi="Times New Roman" w:cs="Times New Roman"/>
+          <w:sz w:val="26"/>
+          <w:szCs w:val="26"/>
+        </w:rPr>
+      </w:pPr>
+      <w:r>
+        <w:rPr>
+          <w:rFonts w:ascii="Times New Roman" w:hAnsi="Times New Roman" w:cs="Times New Roman"/>
+          <w:sz w:val="26"/>
+          <w:szCs w:val="26"/>
+        </w:rPr>
+        <w:t>PLC S7-1214C</w:t>
+      </w:r>
+    </w:p>
+    <w:p>
+      <w:pPr>
+        <w:pStyle w:val="ListParagraph"/>
+        <w:numPr>
+          <w:ilvl w:val="0"/>
+          <w:numId w:val="27"/>
+        </w:numPr>
+        <w:rPr>
+          <w:rFonts w:ascii="Times New Roman" w:hAnsi="Times New Roman" w:cs="Times New Roman"/>
+          <w:sz w:val="26"/>
+          <w:szCs w:val="26"/>
+        </w:rPr>
+      </w:pPr>
+      <w:r>
+        <w:rPr>
+          <w:rFonts w:ascii="Times New Roman" w:hAnsi="Times New Roman" w:cs="Times New Roman"/>
+          <w:sz w:val="26"/>
+          <w:szCs w:val="26"/>
+        </w:rPr>
+        <w:t>Module IO</w:t>
+      </w:r>
+    </w:p>
+    <w:p>
+      <w:pPr>
+        <w:pStyle w:val="ListParagraph"/>
+        <w:numPr>
+          <w:ilvl w:val="0"/>
+          <w:numId w:val="27"/>
+        </w:numPr>
+        <w:rPr>
+          <w:rFonts w:ascii="Times New Roman" w:hAnsi="Times New Roman" w:cs="Times New Roman"/>
+          <w:sz w:val="26"/>
+          <w:szCs w:val="26"/>
+        </w:rPr>
+      </w:pPr>
+      <w:r>
+        <w:rPr>
+          <w:rFonts w:ascii="Times New Roman" w:hAnsi="Times New Roman" w:cs="Times New Roman"/>
+          <w:sz w:val="26"/>
+          <w:szCs w:val="26"/>
+        </w:rPr>
+        <w:t>Module điều khiển băng tải</w:t>
+      </w:r>
+    </w:p>
+    <w:p>
+      <w:pPr>
+        <w:pStyle w:val="ListParagraph"/>
+        <w:numPr>
+          <w:ilvl w:val="0"/>
+          <w:numId w:val="27"/>
+        </w:numPr>
+        <w:rPr>
+          <w:rFonts w:ascii="Times New Roman" w:hAnsi="Times New Roman" w:cs="Times New Roman"/>
+          <w:sz w:val="26"/>
+          <w:szCs w:val="26"/>
+        </w:rPr>
+      </w:pPr>
+      <w:r>
+        <w:rPr>
+          <w:rFonts w:ascii="Times New Roman" w:hAnsi="Times New Roman" w:cs="Times New Roman"/>
+          <w:sz w:val="26"/>
+          <w:szCs w:val="26"/>
+        </w:rPr>
+        <w:t>Module USART to TTL</w:t>
+      </w:r>
+    </w:p>
+    <w:p>
+      <w:pPr>
+        <w:pStyle w:val="ListParagraph"/>
+        <w:numPr>
+          <w:ilvl w:val="0"/>
+          <w:numId w:val="27"/>
+        </w:numPr>
+        <w:rPr>
+          <w:rFonts w:ascii="Times New Roman" w:hAnsi="Times New Roman" w:cs="Times New Roman"/>
+          <w:sz w:val="26"/>
+          <w:szCs w:val="26"/>
+        </w:rPr>
+      </w:pPr>
+      <w:r>
+        <w:rPr>
+          <w:rFonts w:ascii="Times New Roman" w:hAnsi="Times New Roman" w:cs="Times New Roman"/>
+          <w:sz w:val="26"/>
+          <w:szCs w:val="26"/>
+        </w:rPr>
+        <w:t>IO-Links AL1100</w:t>
+      </w:r>
+    </w:p>
+    <w:p>
+      <w:pPr>
+        <w:pStyle w:val="ListParagraph"/>
+        <w:numPr>
+          <w:ilvl w:val="0"/>
+          <w:numId w:val="27"/>
+        </w:numPr>
+        <w:rPr>
+          <w:rFonts w:ascii="Times New Roman" w:hAnsi="Times New Roman" w:cs="Times New Roman"/>
+          <w:sz w:val="26"/>
+          <w:szCs w:val="26"/>
+        </w:rPr>
+      </w:pPr>
+      <w:r>
+        <w:rPr>
+          <w:rFonts w:ascii="Times New Roman" w:hAnsi="Times New Roman" w:cs="Times New Roman"/>
+          <w:sz w:val="26"/>
+          <w:szCs w:val="26"/>
+        </w:rPr>
+        <w:t>Module GT68</w:t>
+      </w:r>
+    </w:p>
+    <w:p>
+      <w:pPr>
+        <w:pStyle w:val="ListParagraph"/>
+        <w:numPr>
+          <w:ilvl w:val="0"/>
+          <w:numId w:val="27"/>
+        </w:numPr>
+        <w:rPr>
+          <w:rFonts w:ascii="Times New Roman" w:hAnsi="Times New Roman" w:cs="Times New Roman"/>
+          <w:sz w:val="26"/>
+          <w:szCs w:val="26"/>
+        </w:rPr>
+      </w:pPr>
+      <w:r>
+        <w:rPr>
+          <w:rFonts w:ascii="Times New Roman" w:hAnsi="Times New Roman" w:cs="Times New Roman"/>
+          <w:sz w:val="26"/>
+          <w:szCs w:val="26"/>
+        </w:rPr>
+        <w:t>Sensor O5D150</w:t>
+      </w:r>
+    </w:p>
+    <w:p>
+      <w:pPr>
+        <w:pStyle w:val="ListParagraph"/>
+        <w:rPr>
+          <w:rFonts w:ascii="Times New Roman" w:hAnsi="Times New Roman" w:cs="Times New Roman"/>
+          <w:sz w:val="26"/>
+          <w:szCs w:val="26"/>
+        </w:rPr>
+      </w:pPr>
+    </w:p>
+    <w:p>
+      <w:pPr>
+        <w:pStyle w:val="ListParagraph"/>
+        <w:numPr>
+          <w:ilvl w:val="0"/>
+          <w:numId w:val="30"/>
+        </w:numPr>
+        <w:rPr>
+          <w:rFonts w:ascii="Times New Roman" w:hAnsi="Times New Roman" w:cs="Times New Roman"/>
+          <w:sz w:val="26"/>
+          <w:szCs w:val="26"/>
+        </w:rPr>
+      </w:pPr>
+      <w:r>
+        <w:rPr>
+          <w:rFonts w:ascii="Times New Roman" w:hAnsi="Times New Roman" w:cs="Times New Roman"/>
+          <w:sz w:val="26"/>
+          <w:szCs w:val="26"/>
+        </w:rPr>
+        <w:t>Lưu đồ điều khiển băng tải.</w:t>
+      </w:r>
+    </w:p>
+    <w:p>
+      <w:pPr>
+        <w:pStyle w:val="ListParagraph"/>
+        <w:rPr>
+          <w:rFonts w:ascii="Times New Roman" w:hAnsi="Times New Roman" w:cs="Times New Roman"/>
+          <w:sz w:val="26"/>
+          <w:szCs w:val="26"/>
+        </w:rPr>
+      </w:pPr>
+    </w:p>
+    <w:p>
+      <w:pPr>
+        <w:ind w:left="360"/>
+        <w:rPr>
+          <w:rFonts w:ascii="Times New Roman" w:hAnsi="Times New Roman" w:cs="Times New Roman"/>
+          <w:sz w:val="26"/>
+          <w:szCs w:val="26"/>
+        </w:rPr>
+      </w:pPr>
+      <w:r>
+        <w:rPr>
+          <w:noProof/>
+        </w:rPr>
+        <w:lastRenderedPageBreak/>
+        <w:drawing>
+          <wp:inline distT="0" distB="0" distL="0" distR="0" wp14:anchorId="57C554ED" wp14:editId="4857E90E">
+            <wp:extent cx="5943600" cy="7963535"/>
+            <wp:effectExtent l="0" t="0" r="0" b="0"/>
+            <wp:docPr id="1838687111" name="Picture 1"/>
+            <wp:cNvGraphicFramePr>
+              <a:graphicFrameLocks xmlns:a="http://schemas.openxmlformats.org/drawingml/2006/main" noChangeAspect="1"/>
+            </wp:cNvGraphicFramePr>
+            <a:graphic xmlns:a="http://schemas.openxmlformats.org/drawingml/2006/main">
+              <a:graphicData uri="http://schemas.openxmlformats.org/drawingml/2006/picture">
+                <pic:pic xmlns:pic="http://schemas.openxmlformats.org/drawingml/2006/picture">
+                  <pic:nvPicPr>
+                    <pic:cNvPr id="0" name="Picture 1"/>
+                    <pic:cNvPicPr>
+                      <a:picLocks noChangeAspect="1" noChangeArrowheads="1"/>
+                    </pic:cNvPicPr>
+                  </pic:nvPicPr>
+                  <pic:blipFill>
+                    <a:blip r:embed="rId34" cstate="print">
+                      <a:extLst>
+                        <a:ext uri="{28A0092B-C50C-407E-A947-70E740481C1C}">
+                          <a14:useLocalDpi xmlns:a14="http://schemas.microsoft.com/office/drawing/2010/main" val="0"/>
+                        </a:ext>
+                      </a:extLst>
+                    </a:blip>
+                    <a:srcRect/>
+                    <a:stretch>
+                      <a:fillRect/>
+                    </a:stretch>
+                  </pic:blipFill>
+                  <pic:spPr bwMode="auto">
+                    <a:xfrm>
+                      <a:off x="0" y="0"/>
+                      <a:ext cx="5943600" cy="7963535"/>
+                    </a:xfrm>
+                    <a:prstGeom prst="rect">
+                      <a:avLst/>
+                    </a:prstGeom>
+                    <a:noFill/>
+                    <a:ln>
+                      <a:noFill/>
+                    </a:ln>
+                  </pic:spPr>
+                </pic:pic>
+              </a:graphicData>
+            </a:graphic>
+          </wp:inline>
+        </w:drawing>
+      </w:r>
+    </w:p>
+    <w:p>
+      <w:pPr>
+        <w:pStyle w:val="ListParagraph"/>
+        <w:numPr>
+          <w:ilvl w:val="0"/>
+          <w:numId w:val="30"/>
+        </w:numPr>
+        <w:rPr>
+          <w:rFonts w:ascii="Times New Roman" w:hAnsi="Times New Roman" w:cs="Times New Roman"/>
+          <w:sz w:val="26"/>
+          <w:szCs w:val="26"/>
+        </w:rPr>
+      </w:pPr>
+      <w:r>
+        <w:rPr>
+          <w:rFonts w:ascii="Times New Roman" w:hAnsi="Times New Roman" w:cs="Times New Roman"/>
+          <w:sz w:val="26"/>
+          <w:szCs w:val="26"/>
+        </w:rPr>
+        <w:lastRenderedPageBreak/>
+        <w:t>Lấy dữ liệu từ cảm biến.</w:t>
+      </w:r>
+    </w:p>
+    <w:p>
+      <w:pPr>
+        <w:pStyle w:val="ListParagraph"/>
+        <w:rPr>
+          <w:rFonts w:ascii="Times New Roman" w:hAnsi="Times New Roman" w:cs="Times New Roman"/>
+          <w:sz w:val="26"/>
+          <w:szCs w:val="26"/>
+        </w:rPr>
+      </w:pPr>
+      <w:r>
+        <w:rPr>
+          <w:rFonts w:ascii="Times New Roman" w:hAnsi="Times New Roman" w:cs="Times New Roman"/>
+          <w:sz w:val="26"/>
+          <w:szCs w:val="26"/>
+        </w:rPr>
+        <w:t>Cảm biến liên kết truyền nhận dữ liệu với PLC thông qua module IO-Link AL1100. Để lấy được dữ liệu trước hết phải khai báo module IO-Link AL1100 và tạo liên kết với PLC.</w:t>
+      </w:r>
+    </w:p>
+    <w:p>
+      <w:pPr>
+        <w:pStyle w:val="ListParagraph"/>
+        <w:rPr>
+          <w:rFonts w:ascii="Times New Roman" w:hAnsi="Times New Roman" w:cs="Times New Roman"/>
+          <w:sz w:val="26"/>
+          <w:szCs w:val="26"/>
+        </w:rPr>
+      </w:pPr>
+      <w:r>
+        <w:rPr>
+          <w:noProof/>
+        </w:rPr>
+        <w:drawing>
+          <wp:inline distT="0" distB="0" distL="0" distR="0" wp14:anchorId="6F949992" wp14:editId="32D46DED">
+            <wp:extent cx="5943600" cy="1737995"/>
+            <wp:effectExtent l="0" t="0" r="0" b="0"/>
+            <wp:docPr id="1693000413" name="Picture 1" descr="A screenshot of a computer&#10;&#10;Description automatically generated"/>
+            <wp:cNvGraphicFramePr>
+              <a:graphicFrameLocks xmlns:a="http://schemas.openxmlformats.org/drawingml/2006/main" noChangeAspect="1"/>
+            </wp:cNvGraphicFramePr>
+            <a:graphic xmlns:a="http://schemas.openxmlformats.org/drawingml/2006/main">
+              <a:graphicData uri="http://schemas.openxmlformats.org/drawingml/2006/picture">
+                <pic:pic xmlns:pic="http://schemas.openxmlformats.org/drawingml/2006/picture">
+                  <pic:nvPicPr>
+                    <pic:cNvPr id="1693000413" name="Picture 1" descr="A screenshot of a computer&#10;&#10;Description automatically generated"/>
+                    <pic:cNvPicPr/>
+                  </pic:nvPicPr>
+                  <pic:blipFill>
+                    <a:blip r:embed="rId35"/>
+                    <a:stretch>
+                      <a:fillRect/>
+                    </a:stretch>
+                  </pic:blipFill>
+                  <pic:spPr>
+                    <a:xfrm>
+                      <a:off x="0" y="0"/>
+                      <a:ext cx="5943600" cy="1737995"/>
+                    </a:xfrm>
+                    <a:prstGeom prst="rect">
+                      <a:avLst/>
+                    </a:prstGeom>
+                  </pic:spPr>
+                </pic:pic>
+              </a:graphicData>
+            </a:graphic>
+          </wp:inline>
+        </w:drawing>
+      </w:r>
+    </w:p>
+    <w:p>
+      <w:pPr>
+        <w:pStyle w:val="ListParagraph"/>
+        <w:rPr>
+          <w:rFonts w:ascii="Times New Roman" w:hAnsi="Times New Roman" w:cs="Times New Roman"/>
+          <w:sz w:val="26"/>
+          <w:szCs w:val="26"/>
+        </w:rPr>
+      </w:pPr>
+      <w:r>
+        <w:rPr>
+          <w:rFonts w:ascii="Times New Roman" w:hAnsi="Times New Roman" w:cs="Times New Roman"/>
+          <w:sz w:val="26"/>
+          <w:szCs w:val="26"/>
+        </w:rPr>
+        <w:t>Khai báo địa chỉ của cảm biến trên module IO-Link AL1100, trong trường hợp này là Port 1 (IW68) và Port 3 (IW71).</w:t>
+      </w:r>
+    </w:p>
+    <w:p>
+      <w:pPr>
+        <w:pStyle w:val="ListParagraph"/>
+        <w:rPr>
+          <w:rFonts w:ascii="Times New Roman" w:hAnsi="Times New Roman" w:cs="Times New Roman"/>
+          <w:sz w:val="26"/>
+          <w:szCs w:val="26"/>
+        </w:rPr>
+      </w:pPr>
+      <w:r>
+        <w:rPr>
+          <w:noProof/>
+        </w:rPr>
+        <w:drawing>
+          <wp:inline distT="0" distB="0" distL="0" distR="0" wp14:anchorId="1A89E88E" wp14:editId="37AB3FB1">
+            <wp:extent cx="4248150" cy="2009775"/>
+            <wp:effectExtent l="0" t="0" r="0" b="9525"/>
+            <wp:docPr id="1579620397" name="Picture 1" descr="A screenshot of a computer&#10;&#10;Description automatically generated"/>
+            <wp:cNvGraphicFramePr>
+              <a:graphicFrameLocks xmlns:a="http://schemas.openxmlformats.org/drawingml/2006/main" noChangeAspect="1"/>
+            </wp:cNvGraphicFramePr>
+            <a:graphic xmlns:a="http://schemas.openxmlformats.org/drawingml/2006/main">
+              <a:graphicData uri="http://schemas.openxmlformats.org/drawingml/2006/picture">
+                <pic:pic xmlns:pic="http://schemas.openxmlformats.org/drawingml/2006/picture">
+                  <pic:nvPicPr>
+                    <pic:cNvPr id="1579620397" name="Picture 1" descr="A screenshot of a computer&#10;&#10;Description automatically generated"/>
+                    <pic:cNvPicPr/>
+                  </pic:nvPicPr>
+                  <pic:blipFill>
+                    <a:blip r:embed="rId36"/>
+                    <a:stretch>
+                      <a:fillRect/>
+                    </a:stretch>
+                  </pic:blipFill>
+                  <pic:spPr>
+                    <a:xfrm>
+                      <a:off x="0" y="0"/>
+                      <a:ext cx="4248150" cy="2009775"/>
+                    </a:xfrm>
+                    <a:prstGeom prst="rect">
+                      <a:avLst/>
+                    </a:prstGeom>
+                  </pic:spPr>
+                </pic:pic>
+              </a:graphicData>
+            </a:graphic>
+          </wp:inline>
+        </w:drawing>
+      </w:r>
+    </w:p>
+    <w:p>
+      <w:pPr>
+        <w:pStyle w:val="ListParagraph"/>
+        <w:rPr>
+          <w:rFonts w:ascii="Times New Roman" w:hAnsi="Times New Roman" w:cs="Times New Roman"/>
+          <w:sz w:val="26"/>
+          <w:szCs w:val="26"/>
+        </w:rPr>
+      </w:pPr>
+    </w:p>
+    <w:p>
+      <w:pPr>
+        <w:pStyle w:val="ListParagraph"/>
+        <w:rPr>
+          <w:rFonts w:ascii="Times New Roman" w:hAnsi="Times New Roman" w:cs="Times New Roman"/>
+          <w:sz w:val="26"/>
+          <w:szCs w:val="26"/>
+        </w:rPr>
+      </w:pPr>
+      <w:r>
+        <w:rPr>
+          <w:rFonts w:ascii="Times New Roman" w:hAnsi="Times New Roman" w:cs="Times New Roman"/>
+          <w:sz w:val="26"/>
+          <w:szCs w:val="26"/>
+        </w:rPr>
+        <w:t>Chuyển đổi dữ liệu từ  dạng analog sang khoảng cách (cm).</w:t>
+      </w:r>
+    </w:p>
+    <w:p>
+      <w:pPr>
+        <w:pStyle w:val="ListParagraph"/>
+        <w:rPr>
+          <w:rFonts w:ascii="Times New Roman" w:hAnsi="Times New Roman" w:cs="Times New Roman"/>
+          <w:sz w:val="26"/>
+          <w:szCs w:val="26"/>
+        </w:rPr>
+      </w:pPr>
+    </w:p>
+    <w:p>
+      <w:pPr>
+        <w:pStyle w:val="ListParagraph"/>
+        <w:rPr>
+          <w:rFonts w:ascii="Times New Roman" w:hAnsi="Times New Roman" w:cs="Times New Roman"/>
+          <w:sz w:val="26"/>
+          <w:szCs w:val="26"/>
+        </w:rPr>
+      </w:pPr>
+      <w:r>
+        <w:rPr>
+          <w:noProof/>
+        </w:rPr>
+        <w:drawing>
+          <wp:inline distT="0" distB="0" distL="0" distR="0" wp14:anchorId="3FB7344E" wp14:editId="725E675B">
+            <wp:extent cx="4191000" cy="2457450"/>
+            <wp:effectExtent l="0" t="0" r="0" b="0"/>
+            <wp:docPr id="602260280" name="Picture 1" descr="A screenshot of a computer&#10;&#10;Description automatically generated"/>
+            <wp:cNvGraphicFramePr>
+              <a:graphicFrameLocks xmlns:a="http://schemas.openxmlformats.org/drawingml/2006/main" noChangeAspect="1"/>
+            </wp:cNvGraphicFramePr>
+            <a:graphic xmlns:a="http://schemas.openxmlformats.org/drawingml/2006/main">
+              <a:graphicData uri="http://schemas.openxmlformats.org/drawingml/2006/picture">
+                <pic:pic xmlns:pic="http://schemas.openxmlformats.org/drawingml/2006/picture">
+                  <pic:nvPicPr>
+                    <pic:cNvPr id="602260280" name="Picture 1" descr="A screenshot of a computer&#10;&#10;Description automatically generated"/>
+                    <pic:cNvPicPr/>
+                  </pic:nvPicPr>
+                  <pic:blipFill>
+                    <a:blip r:embed="rId37"/>
+                    <a:stretch>
+                      <a:fillRect/>
+                    </a:stretch>
+                  </pic:blipFill>
+                  <pic:spPr>
+                    <a:xfrm>
+                      <a:off x="0" y="0"/>
+                      <a:ext cx="4191000" cy="2457450"/>
+                    </a:xfrm>
+                    <a:prstGeom prst="rect">
+                      <a:avLst/>
+                    </a:prstGeom>
+                  </pic:spPr>
+                </pic:pic>
+              </a:graphicData>
+            </a:graphic>
+          </wp:inline>
+        </w:drawing>
+      </w:r>
+    </w:p>
+    <w:p>
+      <w:pPr>
+        <w:pStyle w:val="ListParagraph"/>
+        <w:rPr>
+          <w:rFonts w:ascii="Times New Roman" w:hAnsi="Times New Roman" w:cs="Times New Roman"/>
+          <w:sz w:val="26"/>
+          <w:szCs w:val="26"/>
+        </w:rPr>
+      </w:pPr>
+      <w:r>
+        <w:rPr>
+          <w:rFonts w:ascii="Times New Roman" w:hAnsi="Times New Roman" w:cs="Times New Roman"/>
+          <w:sz w:val="26"/>
+          <w:szCs w:val="26"/>
+        </w:rPr>
+        <w:lastRenderedPageBreak/>
+        <w:t xml:space="preserve">Với: </w:t>
+      </w:r>
+    </w:p>
+    <w:p>
+      <w:pPr>
+        <w:pStyle w:val="ListParagraph"/>
+        <w:numPr>
+          <w:ilvl w:val="0"/>
+          <w:numId w:val="27"/>
+        </w:numPr>
+        <w:rPr>
+          <w:rFonts w:ascii="Times New Roman" w:hAnsi="Times New Roman" w:cs="Times New Roman"/>
+          <w:sz w:val="26"/>
+          <w:szCs w:val="26"/>
+        </w:rPr>
+      </w:pPr>
+      <w:r>
+        <w:rPr>
+          <w:rFonts w:ascii="Times New Roman" w:hAnsi="Times New Roman" w:cs="Times New Roman"/>
+          <w:sz w:val="26"/>
+          <w:szCs w:val="26"/>
+        </w:rPr>
+        <w:t>IN1: Địa chỉ đầu vào của cảm biến</w:t>
+      </w:r>
+    </w:p>
+    <w:p>
+      <w:pPr>
+        <w:pStyle w:val="ListParagraph"/>
+        <w:numPr>
+          <w:ilvl w:val="0"/>
+          <w:numId w:val="27"/>
+        </w:numPr>
+        <w:rPr>
+          <w:rFonts w:ascii="Times New Roman" w:hAnsi="Times New Roman" w:cs="Times New Roman"/>
+          <w:sz w:val="26"/>
+          <w:szCs w:val="26"/>
+        </w:rPr>
+      </w:pPr>
+      <w:r>
+        <w:rPr>
+          <w:rFonts w:ascii="Times New Roman" w:hAnsi="Times New Roman" w:cs="Times New Roman"/>
+          <w:sz w:val="26"/>
+          <w:szCs w:val="26"/>
+        </w:rPr>
+        <w:t>IN2: Dữ liệu số bé nhất đo được.</w:t>
+      </w:r>
+    </w:p>
+    <w:p>
+      <w:pPr>
+        <w:pStyle w:val="ListParagraph"/>
+        <w:numPr>
+          <w:ilvl w:val="0"/>
+          <w:numId w:val="27"/>
+        </w:numPr>
+        <w:rPr>
+          <w:rFonts w:ascii="Times New Roman" w:hAnsi="Times New Roman" w:cs="Times New Roman"/>
+          <w:sz w:val="26"/>
+          <w:szCs w:val="26"/>
+        </w:rPr>
+      </w:pPr>
+      <w:r>
+        <w:rPr>
+          <w:rFonts w:ascii="Times New Roman" w:hAnsi="Times New Roman" w:cs="Times New Roman"/>
+          <w:sz w:val="26"/>
+          <w:szCs w:val="26"/>
+        </w:rPr>
+        <w:t>IN3: Dữ liệu số lớn nhất đo được.</w:t>
+      </w:r>
+    </w:p>
+    <w:p>
+      <w:pPr>
+        <w:pStyle w:val="ListParagraph"/>
+        <w:numPr>
+          <w:ilvl w:val="0"/>
+          <w:numId w:val="27"/>
+        </w:numPr>
+        <w:rPr>
+          <w:rFonts w:ascii="Times New Roman" w:hAnsi="Times New Roman" w:cs="Times New Roman"/>
+          <w:sz w:val="26"/>
+          <w:szCs w:val="26"/>
+        </w:rPr>
+      </w:pPr>
+      <w:r>
+        <w:rPr>
+          <w:rFonts w:ascii="Times New Roman" w:hAnsi="Times New Roman" w:cs="Times New Roman"/>
+          <w:sz w:val="26"/>
+          <w:szCs w:val="26"/>
+        </w:rPr>
+        <w:t>IN4: Khoản cách lớn nhất đo được.</w:t>
+      </w:r>
+    </w:p>
+    <w:p>
+      <w:pPr>
+        <w:pStyle w:val="ListParagraph"/>
+        <w:numPr>
+          <w:ilvl w:val="0"/>
+          <w:numId w:val="27"/>
+        </w:numPr>
+        <w:rPr>
+          <w:rFonts w:ascii="Times New Roman" w:hAnsi="Times New Roman" w:cs="Times New Roman"/>
+          <w:sz w:val="26"/>
+          <w:szCs w:val="26"/>
+        </w:rPr>
+      </w:pPr>
+      <w:r>
+        <w:rPr>
+          <w:rFonts w:ascii="Times New Roman" w:hAnsi="Times New Roman" w:cs="Times New Roman"/>
+          <w:sz w:val="26"/>
+          <w:szCs w:val="26"/>
+        </w:rPr>
+        <w:t>IN5: Khoản cách bé nhất đo được.</w:t>
+      </w:r>
+    </w:p>
+    <w:p>
+      <w:pPr>
+        <w:pStyle w:val="ListParagraph"/>
+        <w:numPr>
+          <w:ilvl w:val="0"/>
+          <w:numId w:val="27"/>
+        </w:numPr>
+        <w:rPr>
+          <w:rFonts w:ascii="Times New Roman" w:hAnsi="Times New Roman" w:cs="Times New Roman"/>
+          <w:sz w:val="26"/>
+          <w:szCs w:val="26"/>
+        </w:rPr>
+      </w:pPr>
+      <w:r>
+        <w:rPr>
+          <w:rFonts w:ascii="Times New Roman" w:hAnsi="Times New Roman" w:cs="Times New Roman"/>
+          <w:sz w:val="26"/>
+          <w:szCs w:val="26"/>
+        </w:rPr>
+        <w:t>IN6: sai số Offset của cảm biến.</w:t>
+      </w:r>
+    </w:p>
+    <w:p>
+      <w:pPr>
+        <w:pStyle w:val="ListParagraph"/>
+        <w:ind w:left="1440"/>
+        <w:rPr>
+          <w:rFonts w:ascii="Times New Roman" w:hAnsi="Times New Roman" w:cs="Times New Roman"/>
+          <w:sz w:val="26"/>
+          <w:szCs w:val="26"/>
+        </w:rPr>
+      </w:pPr>
+    </w:p>
+    <w:p>
+      <w:pPr>
+        <w:pStyle w:val="ListParagraph"/>
+        <w:ind w:left="1440"/>
+        <w:rPr>
+          <w:rFonts w:ascii="Times New Roman" w:hAnsi="Times New Roman" w:cs="Times New Roman"/>
+          <w:sz w:val="26"/>
+          <w:szCs w:val="26"/>
+        </w:rPr>
+      </w:pPr>
+      <w:r>
+        <w:rPr>
+          <w:rFonts w:ascii="Times New Roman" w:hAnsi="Times New Roman" w:cs="Times New Roman"/>
+          <w:sz w:val="26"/>
+          <w:szCs w:val="26"/>
+        </w:rPr>
+        <w:t>Công thức để quy đổi từ dữ liệu sang khoản cách.</w:t>
+      </w:r>
+    </w:p>
+    <w:p>
+      <w:pPr>
+        <w:pStyle w:val="ListParagraph"/>
+        <w:ind w:left="1440"/>
+        <w:rPr>
+          <w:rFonts w:ascii="Times New Roman" w:hAnsi="Times New Roman" w:cs="Times New Roman"/>
+          <w:sz w:val="26"/>
+          <w:szCs w:val="26"/>
+        </w:rPr>
+      </w:pPr>
+      <w:r>
+        <w:rPr>
+          <w:rFonts w:ascii="Times New Roman" w:hAnsi="Times New Roman" w:cs="Times New Roman"/>
+          <w:sz w:val="26"/>
+          <w:szCs w:val="26"/>
+        </w:rPr>
+        <w:t xml:space="preserve">D = </w:t>
+      </w:r>
+      <m:oMath>
+        <m:f>
+          <m:fPr>
+            <m:ctrlPr>
+              <w:rPr>
+                <w:rFonts w:ascii="Cambria Math" w:hAnsi="Cambria Math" w:cs="Times New Roman"/>
+                <w:i/>
+                <w:sz w:val="28"/>
+                <w:szCs w:val="28"/>
+              </w:rPr>
+            </m:ctrlPr>
+          </m:fPr>
+          <m:num>
+            <m:r>
+              <w:rPr>
+                <w:rFonts w:ascii="Cambria Math" w:hAnsi="Cambria Math" w:cs="Times New Roman"/>
+                <w:sz w:val="28"/>
+                <w:szCs w:val="28"/>
+              </w:rPr>
+              <m:t>( IN4 - IN5 )</m:t>
+            </m:r>
+          </m:num>
+          <m:den>
+            <m:r>
+              <w:rPr>
+                <w:rFonts w:ascii="Cambria Math" w:hAnsi="Cambria Math" w:cs="Times New Roman"/>
+                <w:sz w:val="28"/>
+                <w:szCs w:val="28"/>
+              </w:rPr>
+              <m:t>( IN3 - IN2 )</m:t>
+            </m:r>
+          </m:den>
+        </m:f>
+        <m:r>
+          <w:rPr>
+            <w:rFonts w:ascii="Cambria Math" w:hAnsi="Cambria Math" w:cs="Times New Roman"/>
+            <w:sz w:val="28"/>
+            <w:szCs w:val="28"/>
+          </w:rPr>
+          <m:t>*</m:t>
+        </m:r>
+        <m:d>
+          <m:dPr>
+            <m:ctrlPr>
+              <w:rPr>
+                <w:rFonts w:ascii="Cambria Math" w:hAnsi="Cambria Math" w:cs="Times New Roman"/>
+                <w:i/>
+                <w:sz w:val="28"/>
+                <w:szCs w:val="28"/>
+              </w:rPr>
+            </m:ctrlPr>
+          </m:dPr>
+          <m:e>
+            <m:r>
+              <w:rPr>
+                <w:rFonts w:ascii="Cambria Math" w:hAnsi="Cambria Math" w:cs="Times New Roman"/>
+                <w:sz w:val="28"/>
+                <w:szCs w:val="28"/>
+              </w:rPr>
+              <m:t xml:space="preserve"> IN1-IN2 </m:t>
+            </m:r>
+          </m:e>
+        </m:d>
+        <m:r>
+          <w:rPr>
+            <w:rFonts w:ascii="Cambria Math" w:hAnsi="Cambria Math" w:cs="Times New Roman"/>
+            <w:sz w:val="28"/>
+            <w:szCs w:val="28"/>
+          </w:rPr>
+          <m:t>+</m:t>
+        </m:r>
+        <m:r>
+          <w:rPr>
+            <w:rFonts w:ascii="Cambria Math" w:hAnsi="Cambria Math" w:cs="Times New Roman"/>
+            <w:sz w:val="28"/>
+            <w:szCs w:val="28"/>
+          </w:rPr>
+          <m:t>(</m:t>
+        </m:r>
+        <m:r>
+          <w:rPr>
+            <w:rFonts w:ascii="Cambria Math" w:hAnsi="Cambria Math" w:cs="Times New Roman"/>
+            <w:sz w:val="28"/>
+            <w:szCs w:val="28"/>
+          </w:rPr>
+          <m:t>IN5-IN6</m:t>
+        </m:r>
+      </m:oMath>
+      <w:r>
+        <w:rPr>
+          <w:rFonts w:ascii="Times New Roman" w:eastAsiaTheme="minorEastAsia" w:hAnsi="Times New Roman" w:cs="Times New Roman"/>
+          <w:sz w:val="28"/>
+          <w:szCs w:val="28"/>
+        </w:rPr>
+        <w:t>)</w:t>
+      </w:r>
+    </w:p>
+    <w:p>
+      <w:pPr>
         <w:pStyle w:val="ListParagraph"/>
         <w:ind w:left="408"/>
         <w:rPr>
@@ -22270,6 +23208,95 @@
     </w:lvl>
   </w:abstractNum>
   <w:abstractNum w:abstractNumId="28" w15:restartNumberingAfterBreak="0">
+    <w:nsid w:val="76B669EA"/>
+    <w:multiLevelType w:val="hybridMultilevel"/>
+    <w:tmpl w:val="2058279A"/>
+    <w:lvl w:ilvl="0" w:tplc="E236CE54">
+      <w:start w:val="1"/>
+      <w:numFmt w:val="upperLetter"/>
+      <w:lvlText w:val="%1."/>
+      <w:lvlJc w:val="left"/>
+      <w:pPr>
+        <w:ind w:left="1080" w:hanging="360"/>
+      </w:pPr>
+      <w:rPr>
+        <w:rFonts w:hint="default"/>
+      </w:rPr>
+    </w:lvl>
+    <w:lvl w:ilvl="1" w:tplc="04090019" w:tentative="1">
+      <w:start w:val="1"/>
+      <w:numFmt w:val="lowerLetter"/>
+      <w:lvlText w:val="%2."/>
+      <w:lvlJc w:val="left"/>
+      <w:pPr>
+        <w:ind w:left="1800" w:hanging="360"/>
+      </w:pPr>
+    </w:lvl>
+    <w:lvl w:ilvl="2" w:tplc="0409001B" w:tentative="1">
+      <w:start w:val="1"/>
+      <w:numFmt w:val="lowerRoman"/>
+      <w:lvlText w:val="%3."/>
+      <w:lvlJc w:val="right"/>
+      <w:pPr>
+        <w:ind w:left="2520" w:hanging="180"/>
+      </w:pPr>
+    </w:lvl>
+    <w:lvl w:ilvl="3" w:tplc="0409000F" w:tentative="1">
+      <w:start w:val="1"/>
+      <w:numFmt w:val="decimal"/>
+      <w:lvlText w:val="%4."/>
+      <w:lvlJc w:val="left"/>
+      <w:pPr>
+        <w:ind w:left="3240" w:hanging="360"/>
+      </w:pPr>
+    </w:lvl>
+    <w:lvl w:ilvl="4" w:tplc="04090019" w:tentative="1">
+      <w:start w:val="1"/>
+      <w:numFmt w:val="lowerLetter"/>
+      <w:lvlText w:val="%5."/>
+      <w:lvlJc w:val="left"/>
+      <w:pPr>
+        <w:ind w:left="3960" w:hanging="360"/>
+      </w:pPr>
+    </w:lvl>
+    <w:lvl w:ilvl="5" w:tplc="0409001B" w:tentative="1">
+      <w:start w:val="1"/>
+      <w:numFmt w:val="lowerRoman"/>
+      <w:lvlText w:val="%6."/>
+      <w:lvlJc w:val="right"/>
+      <w:pPr>
+        <w:ind w:left="4680" w:hanging="180"/>
+      </w:pPr>
+    </w:lvl>
+    <w:lvl w:ilvl="6" w:tplc="0409000F" w:tentative="1">
+      <w:start w:val="1"/>
+      <w:numFmt w:val="decimal"/>
+      <w:lvlText w:val="%7."/>
+      <w:lvlJc w:val="left"/>
+      <w:pPr>
+        <w:ind w:left="5400" w:hanging="360"/>
+      </w:pPr>
+    </w:lvl>
+    <w:lvl w:ilvl="7" w:tplc="04090019" w:tentative="1">
+      <w:start w:val="1"/>
+      <w:numFmt w:val="lowerLetter"/>
+      <w:lvlText w:val="%8."/>
+      <w:lvlJc w:val="left"/>
+      <w:pPr>
+        <w:ind w:left="6120" w:hanging="360"/>
+      </w:pPr>
+    </w:lvl>
+    <w:lvl w:ilvl="8" w:tplc="0409001B" w:tentative="1">
+      <w:start w:val="1"/>
+      <w:numFmt w:val="lowerRoman"/>
+      <w:lvlText w:val="%9."/>
+      <w:lvlJc w:val="right"/>
+      <w:pPr>
+        <w:ind w:left="6840" w:hanging="180"/>
+      </w:pPr>
+    </w:lvl>
+  </w:abstractNum>
+  <w:abstractNum w:abstractNumId="29" w15:restartNumberingAfterBreak="0">
     <w:nsid w:val="7B4258AA"/>
     <w:multiLevelType w:val="hybridMultilevel"/>
     <w:tmpl w:val="48C64A84"/>
@@ -22382,7 +23409,7 @@
       </w:rPr>
     </w:lvl>
   </w:abstractNum>
-  <w:abstractNum w:abstractNumId="29" w15:restartNumberingAfterBreak="0">
+  <w:abstractNum w:abstractNumId="30" w15:restartNumberingAfterBreak="0">
     <w:nsid w:val="7D4D4426"/>
     <w:multiLevelType w:val="hybridMultilevel"/>
     <w:tmpl w:val="A63CDD04"/>
@@ -22495,7 +23522,7 @@
       </w:rPr>
     </w:lvl>
   </w:abstractNum>
-  <w:abstractNum w:abstractNumId="30" w15:restartNumberingAfterBreak="0">
+  <w:abstractNum w:abstractNumId="31" w15:restartNumberingAfterBreak="0">
     <w:nsid w:val="7E277BAA"/>
     <w:multiLevelType w:val="hybridMultilevel"/>
     <w:tmpl w:val="D944B3D2"/>
@@ -22645,13 +23672,13 @@
     <w:abstractNumId w:val="21"/>
   </w:num>
   <w:num w:numId="21" w16cid:durableId="1391659378">
-    <w:abstractNumId w:val="30"/>
+    <w:abstractNumId w:val="31"/>
   </w:num>
   <w:num w:numId="22" w16cid:durableId="988365125">
     <w:abstractNumId w:val="3"/>
   </w:num>
   <w:num w:numId="23" w16cid:durableId="761074333">
-    <w:abstractNumId w:val="29"/>
+    <w:abstractNumId w:val="30"/>
   </w:num>
   <w:num w:numId="24" w16cid:durableId="251941417">
     <w:abstractNumId w:val="14"/>
@@ -22669,13 +23696,16 @@
     <w:abstractNumId w:val="22"/>
   </w:num>
   <w:num w:numId="29" w16cid:durableId="765921456">
-    <w:abstractNumId w:val="28"/>
+    <w:abstractNumId w:val="29"/>
   </w:num>
   <w:num w:numId="30" w16cid:durableId="2077313846">
     <w:abstractNumId w:val="1"/>
   </w:num>
   <w:num w:numId="31" w16cid:durableId="1873686429">
     <w:abstractNumId w:val="19"/>
+  </w:num>
+  <w:num w:numId="32" w16cid:durableId="709765001">
+    <w:abstractNumId w:val="28"/>
   </w:num>
 </w:numbering>
 </file>

</xml_diff>

<commit_message>
update: lưu đồ điều khiển băng tải
</commit_message>
<xml_diff>
--- a/Image_Processing/Document/REMAKE_BÁO CÁO XLA.docx
+++ b/Image_Processing/Document/REMAKE_BÁO CÁO XLA.docx
@@ -679,7 +679,7 @@
           <w:noProof/>
         </w:rPr>
         <w:drawing>
-          <wp:inline distT="0" distB="0" distL="0" distR="0" wp14:anchorId="7564D5D5" wp14:editId="585ADF87">
+          <wp:inline distT="0" distB="0" distL="0" distR="0" wp14:anchorId="7564D5D5" wp14:editId="0F54927A">
             <wp:extent cx="3699510" cy="2134333"/>
             <wp:effectExtent l="0" t="0" r="0" b="0"/>
             <wp:docPr id="742195173" name="Picture 2"/>
@@ -19050,10 +19050,10 @@
         </w:rPr>
         <w:lastRenderedPageBreak/>
         <w:drawing>
-          <wp:inline distT="0" distB="0" distL="0" distR="0" wp14:anchorId="57C554ED" wp14:editId="4857E90E">
-            <wp:extent cx="5943600" cy="7963535"/>
+          <wp:inline distT="0" distB="0" distL="0" distR="0" wp14:anchorId="342E4C20" wp14:editId="63069A26">
+            <wp:extent cx="5943600" cy="6826885"/>
             <wp:effectExtent l="0" t="0" r="0" b="0"/>
-            <wp:docPr id="1838687111" name="Picture 1"/>
+            <wp:docPr id="1792881023" name="Picture 2"/>
             <wp:cNvGraphicFramePr>
               <a:graphicFrameLocks xmlns:a="http://schemas.openxmlformats.org/drawingml/2006/main" noChangeAspect="1"/>
             </wp:cNvGraphicFramePr>
@@ -19061,7 +19061,7 @@
               <a:graphicData uri="http://schemas.openxmlformats.org/drawingml/2006/picture">
                 <pic:pic xmlns:pic="http://schemas.openxmlformats.org/drawingml/2006/picture">
                   <pic:nvPicPr>
-                    <pic:cNvPr id="0" name="Picture 1"/>
+                    <pic:cNvPr id="0" name="Picture 3"/>
                     <pic:cNvPicPr>
                       <a:picLocks noChangeAspect="1" noChangeArrowheads="1"/>
                     </pic:cNvPicPr>
@@ -19082,7 +19082,7 @@
                   <pic:spPr bwMode="auto">
                     <a:xfrm>
                       <a:off x="0" y="0"/>
-                      <a:ext cx="5943600" cy="7963535"/>
+                      <a:ext cx="5943600" cy="6826885"/>
                     </a:xfrm>
                     <a:prstGeom prst="rect">
                       <a:avLst/>
@@ -19118,41 +19118,41 @@
           <w:sz w:val="26"/>
           <w:szCs w:val="26"/>
         </w:rPr>
+        <w:t>Lấy dữ liệu từ cảm biến.</w:t>
+      </w:r>
+    </w:p>
+    <w:p>
+      <w:pPr>
+        <w:pStyle w:val="ListParagraph"/>
+        <w:rPr>
+          <w:rFonts w:ascii="Times New Roman" w:hAnsi="Times New Roman" w:cs="Times New Roman"/>
+          <w:sz w:val="26"/>
+          <w:szCs w:val="26"/>
+        </w:rPr>
+      </w:pPr>
+      <w:r>
+        <w:rPr>
+          <w:rFonts w:ascii="Times New Roman" w:hAnsi="Times New Roman" w:cs="Times New Roman"/>
+          <w:sz w:val="26"/>
+          <w:szCs w:val="26"/>
+        </w:rPr>
+        <w:t>Cảm biến liên kết truyền nhận dữ liệu với PLC thông qua module IO-Link AL1100. Để lấy được dữ liệu trước hết phải khai báo module IO-Link AL1100 và tạo liên kết với PLC.</w:t>
+      </w:r>
+    </w:p>
+    <w:p>
+      <w:pPr>
+        <w:pStyle w:val="ListParagraph"/>
+        <w:rPr>
+          <w:rFonts w:ascii="Times New Roman" w:hAnsi="Times New Roman" w:cs="Times New Roman"/>
+          <w:sz w:val="26"/>
+          <w:szCs w:val="26"/>
+        </w:rPr>
+      </w:pPr>
+      <w:r>
+        <w:rPr>
+          <w:noProof/>
+        </w:rPr>
         <w:lastRenderedPageBreak/>
-        <w:t>Lấy dữ liệu từ cảm biến.</w:t>
-      </w:r>
-    </w:p>
-    <w:p>
-      <w:pPr>
-        <w:pStyle w:val="ListParagraph"/>
-        <w:rPr>
-          <w:rFonts w:ascii="Times New Roman" w:hAnsi="Times New Roman" w:cs="Times New Roman"/>
-          <w:sz w:val="26"/>
-          <w:szCs w:val="26"/>
-        </w:rPr>
-      </w:pPr>
-      <w:r>
-        <w:rPr>
-          <w:rFonts w:ascii="Times New Roman" w:hAnsi="Times New Roman" w:cs="Times New Roman"/>
-          <w:sz w:val="26"/>
-          <w:szCs w:val="26"/>
-        </w:rPr>
-        <w:t>Cảm biến liên kết truyền nhận dữ liệu với PLC thông qua module IO-Link AL1100. Để lấy được dữ liệu trước hết phải khai báo module IO-Link AL1100 và tạo liên kết với PLC.</w:t>
-      </w:r>
-    </w:p>
-    <w:p>
-      <w:pPr>
-        <w:pStyle w:val="ListParagraph"/>
-        <w:rPr>
-          <w:rFonts w:ascii="Times New Roman" w:hAnsi="Times New Roman" w:cs="Times New Roman"/>
-          <w:sz w:val="26"/>
-          <w:szCs w:val="26"/>
-        </w:rPr>
-      </w:pPr>
-      <w:r>
-        <w:rPr>
-          <w:noProof/>
-        </w:rPr>
         <w:drawing>
           <wp:inline distT="0" distB="0" distL="0" distR="0" wp14:anchorId="6F949992" wp14:editId="32D46DED">
             <wp:extent cx="5943600" cy="1737995"/>
@@ -19361,7 +19361,24 @@
           <w:sz w:val="26"/>
           <w:szCs w:val="26"/>
         </w:rPr>
-        <w:lastRenderedPageBreak/>
+        <w:t xml:space="preserve">Dựa vào datasheet của cảm biến O5D150 láy được  </w:t>
+      </w:r>
+    </w:p>
+    <w:p>
+      <w:pPr>
+        <w:pStyle w:val="ListParagraph"/>
+        <w:rPr>
+          <w:rFonts w:ascii="Times New Roman" w:hAnsi="Times New Roman" w:cs="Times New Roman"/>
+          <w:sz w:val="26"/>
+          <w:szCs w:val="26"/>
+        </w:rPr>
+      </w:pPr>
+      <w:r>
+        <w:rPr>
+          <w:rFonts w:ascii="Times New Roman" w:hAnsi="Times New Roman" w:cs="Times New Roman"/>
+          <w:sz w:val="26"/>
+          <w:szCs w:val="26"/>
+        </w:rPr>
         <w:t xml:space="preserve">Với: </w:t>
       </w:r>
     </w:p>
@@ -19428,6 +19445,7 @@
           <w:sz w:val="26"/>
           <w:szCs w:val="26"/>
         </w:rPr>
+        <w:lastRenderedPageBreak/>
         <w:t>IN3: Dữ liệu số lớn nhất đo được.</w:t>
       </w:r>
     </w:p>
@@ -19495,6 +19513,146 @@
           <w:szCs w:val="26"/>
         </w:rPr>
         <w:t>IN6: sai số Offset của cảm biến.</w:t>
+      </w:r>
+    </w:p>
+    <w:p>
+      <w:pPr>
+        <w:ind w:left="1080"/>
+        <w:rPr>
+          <w:rFonts w:ascii="Times New Roman" w:hAnsi="Times New Roman" w:cs="Times New Roman"/>
+          <w:sz w:val="26"/>
+          <w:szCs w:val="26"/>
+        </w:rPr>
+      </w:pPr>
+      <w:r>
+        <w:rPr>
+          <w:rFonts w:ascii="Times New Roman" w:hAnsi="Times New Roman" w:cs="Times New Roman"/>
+          <w:sz w:val="26"/>
+          <w:szCs w:val="26"/>
+        </w:rPr>
+        <w:t>Dựa vào datasheet của cảm biến O5D150 l</w:t>
+      </w:r>
+      <w:r>
+        <w:rPr>
+          <w:rFonts w:ascii="Times New Roman" w:hAnsi="Times New Roman" w:cs="Times New Roman"/>
+          <w:sz w:val="26"/>
+          <w:szCs w:val="26"/>
+        </w:rPr>
+        <w:t>ấ</w:t>
+      </w:r>
+      <w:r>
+        <w:rPr>
+          <w:rFonts w:ascii="Times New Roman" w:hAnsi="Times New Roman" w:cs="Times New Roman"/>
+          <w:sz w:val="26"/>
+          <w:szCs w:val="26"/>
+        </w:rPr>
+        <w:t xml:space="preserve">y </w:t>
+      </w:r>
+      <w:r>
+        <w:rPr>
+          <w:rFonts w:ascii="Times New Roman" w:hAnsi="Times New Roman" w:cs="Times New Roman"/>
+          <w:sz w:val="26"/>
+          <w:szCs w:val="26"/>
+        </w:rPr>
+        <w:t>các giá trị từ IN2 đến IN6:</w:t>
+      </w:r>
+    </w:p>
+    <w:p>
+      <w:pPr>
+        <w:ind w:left="1080"/>
+        <w:rPr>
+          <w:rFonts w:ascii="Times New Roman" w:hAnsi="Times New Roman" w:cs="Times New Roman"/>
+          <w:sz w:val="26"/>
+          <w:szCs w:val="26"/>
+        </w:rPr>
+      </w:pPr>
+      <w:r>
+        <w:rPr>
+          <w:rFonts w:ascii="Times New Roman" w:hAnsi="Times New Roman" w:cs="Times New Roman"/>
+          <w:sz w:val="26"/>
+          <w:szCs w:val="26"/>
+        </w:rPr>
+        <w:t>IN2 = 65</w:t>
+      </w:r>
+    </w:p>
+    <w:p>
+      <w:pPr>
+        <w:ind w:left="1080"/>
+        <w:rPr>
+          <w:rFonts w:ascii="Times New Roman" w:hAnsi="Times New Roman" w:cs="Times New Roman"/>
+          <w:sz w:val="26"/>
+          <w:szCs w:val="26"/>
+        </w:rPr>
+      </w:pPr>
+      <w:r>
+        <w:rPr>
+          <w:rFonts w:ascii="Times New Roman" w:hAnsi="Times New Roman" w:cs="Times New Roman"/>
+          <w:sz w:val="26"/>
+          <w:szCs w:val="26"/>
+        </w:rPr>
+        <w:t>IN3 = 3200</w:t>
+      </w:r>
+    </w:p>
+    <w:p>
+      <w:pPr>
+        <w:ind w:left="1080"/>
+        <w:rPr>
+          <w:rFonts w:ascii="Times New Roman" w:hAnsi="Times New Roman" w:cs="Times New Roman"/>
+          <w:sz w:val="26"/>
+          <w:szCs w:val="26"/>
+        </w:rPr>
+      </w:pPr>
+      <w:r>
+        <w:rPr>
+          <w:rFonts w:ascii="Times New Roman" w:hAnsi="Times New Roman" w:cs="Times New Roman"/>
+          <w:sz w:val="26"/>
+          <w:szCs w:val="26"/>
+        </w:rPr>
+        <w:t>IN4 = 200</w:t>
+      </w:r>
+    </w:p>
+    <w:p>
+      <w:pPr>
+        <w:ind w:left="1080"/>
+        <w:rPr>
+          <w:rFonts w:ascii="Times New Roman" w:hAnsi="Times New Roman" w:cs="Times New Roman"/>
+          <w:sz w:val="26"/>
+          <w:szCs w:val="26"/>
+        </w:rPr>
+      </w:pPr>
+      <w:r>
+        <w:rPr>
+          <w:rFonts w:ascii="Times New Roman" w:hAnsi="Times New Roman" w:cs="Times New Roman"/>
+          <w:sz w:val="26"/>
+          <w:szCs w:val="26"/>
+        </w:rPr>
+        <w:t>IN5 = 4</w:t>
+      </w:r>
+    </w:p>
+    <w:p>
+      <w:pPr>
+        <w:ind w:left="1080"/>
+        <w:rPr>
+          <w:rFonts w:ascii="Times New Roman" w:hAnsi="Times New Roman" w:cs="Times New Roman"/>
+          <w:sz w:val="26"/>
+          <w:szCs w:val="26"/>
+        </w:rPr>
+      </w:pPr>
+      <w:r>
+        <w:rPr>
+          <w:rFonts w:ascii="Times New Roman" w:hAnsi="Times New Roman" w:cs="Times New Roman"/>
+          <w:sz w:val="26"/>
+          <w:szCs w:val="26"/>
+        </w:rPr>
+        <w:t>IN6 = 2.5</w:t>
+      </w:r>
+      <w:r>
+        <w:rPr>
+          <w:rFonts w:ascii="Times New Roman" w:hAnsi="Times New Roman" w:cs="Times New Roman"/>
+          <w:sz w:val="26"/>
+          <w:szCs w:val="26"/>
+        </w:rPr>
+        <w:t xml:space="preserve"> </w:t>
       </w:r>
     </w:p>
     <w:p>
@@ -19614,23 +19772,7 @@
             <w:sz w:val="28"/>
             <w:szCs w:val="28"/>
           </w:rPr>
-          <m:t>+</m:t>
-        </m:r>
-        <m:r>
-          <w:rPr>
-            <w:rFonts w:ascii="Cambria Math" w:hAnsi="Cambria Math" w:cs="Times New Roman"/>
-            <w:sz w:val="28"/>
-            <w:szCs w:val="28"/>
-          </w:rPr>
-          <m:t>(</m:t>
-        </m:r>
-        <m:r>
-          <w:rPr>
-            <w:rFonts w:ascii="Cambria Math" w:hAnsi="Cambria Math" w:cs="Times New Roman"/>
-            <w:sz w:val="28"/>
-            <w:szCs w:val="28"/>
-          </w:rPr>
-          <m:t>IN5-IN6</m:t>
+          <m:t>+(IN5-IN6</m:t>
         </m:r>
       </m:oMath>
       <w:r>

</xml_diff>